<commit_message>
added png of uml in rapport.docx
</commit_message>
<xml_diff>
--- a/documentation/rapport/Labo3_rapport_Zwick_Maziero.docx
+++ b/documentation/rapport/Labo3_rapport_Zwick_Maziero.docx
@@ -88,19 +88,40 @@
         <w:t xml:space="preserve"> : </w:t>
       </w:r>
       <w:r>
-        <w:t>Zwick Gaétan, Maziero Marco</w:t>
+        <w:t xml:space="preserve">Zwick Gaétan, </w:t>
+      </w:r>
+      <w:proofErr w:type="spellStart"/>
+      <w:r>
+        <w:t>Maziero</w:t>
+      </w:r>
+      <w:proofErr w:type="spellEnd"/>
+      <w:r>
+        <w:t xml:space="preserve"> Marco</w:t>
       </w:r>
       <w:r>
         <w:t xml:space="preserve"> | </w:t>
       </w:r>
-      <w:fldSimple w:instr=" DATE   \* MERGEFORMAT ">
-        <w:r>
-          <w:rPr>
-            <w:noProof/>
-          </w:rPr>
-          <w:t>03.05.2021</w:t>
-        </w:r>
-      </w:fldSimple>
+      <w:r>
+        <w:fldChar w:fldCharType="begin"/>
+      </w:r>
+      <w:r>
+        <w:instrText xml:space="preserve"> DATE   \* MERGEFORMAT </w:instrText>
+      </w:r>
+      <w:r>
+        <w:fldChar w:fldCharType="separate"/>
+      </w:r>
+      <w:r>
+        <w:rPr>
+          <w:noProof/>
+        </w:rPr>
+        <w:t>03.05.2021</w:t>
+      </w:r>
+      <w:r>
+        <w:rPr>
+          <w:noProof/>
+        </w:rPr>
+        <w:fldChar w:fldCharType="end"/>
+      </w:r>
     </w:p>
     <w:sdt>
       <w:sdtPr>
@@ -1139,33 +1160,65 @@
       <w:r>
         <w:t xml:space="preserve">. Elle offre des fonctions permettant d’afficher l’état du jeu actuel et le menu d’aide aux différentes commandes ainsi qu’une fonction </w:t>
       </w:r>
+      <w:proofErr w:type="spellStart"/>
+      <w:proofErr w:type="gramStart"/>
       <w:r>
         <w:rPr>
           <w:rStyle w:val="CitationCar"/>
         </w:rPr>
-        <w:t>nextTurn()</w:t>
-      </w:r>
-      <w:r>
-        <w:t xml:space="preserve"> s’occupant de jouer le prochain tour.</w:t>
-      </w:r>
-    </w:p>
-    <w:p>
-      <w:r>
-        <w:t>Au tout début, le constructeur instancie dynamiquement toutes</w:t>
-      </w:r>
-      <w:r>
-        <w:t xml:space="preserve"> </w:t>
-      </w:r>
-      <w:r>
-        <w:t>les personnes du jeu et les place dans une liste (cette liste est utile pour réinitialiser l’état du jeu ou convertir du texte en une personne). Toutes ces personnes sont ensuite placées dans le container « rive gauche ».</w:t>
-      </w:r>
-    </w:p>
-    <w:p>
+        <w:t>nextTurn</w:t>
+      </w:r>
+      <w:proofErr w:type="spellEnd"/>
       <w:r>
         <w:rPr>
           <w:rStyle w:val="CitationCar"/>
         </w:rPr>
-        <w:t>nextTurn()</w:t>
+        <w:t>(</w:t>
+      </w:r>
+      <w:proofErr w:type="gramEnd"/>
+      <w:r>
+        <w:rPr>
+          <w:rStyle w:val="CitationCar"/>
+        </w:rPr>
+        <w:t>)</w:t>
+      </w:r>
+      <w:r>
+        <w:t xml:space="preserve"> s’occupant de jouer le prochain tour.</w:t>
+      </w:r>
+    </w:p>
+    <w:p>
+      <w:r>
+        <w:t>Au tout début, le constructeur instancie dynamiquement toutes</w:t>
+      </w:r>
+      <w:r>
+        <w:t xml:space="preserve"> </w:t>
+      </w:r>
+      <w:r>
+        <w:t>les personnes du jeu et les place dans une liste (cette liste est utile pour réinitialiser l’état du jeu ou convertir du texte en une personne). Toutes ces personnes sont ensuite placées dans le container « rive gauche ».</w:t>
+      </w:r>
+    </w:p>
+    <w:p>
+      <w:proofErr w:type="spellStart"/>
+      <w:proofErr w:type="gramStart"/>
+      <w:r>
+        <w:rPr>
+          <w:rStyle w:val="CitationCar"/>
+        </w:rPr>
+        <w:t>nextTurn</w:t>
+      </w:r>
+      <w:proofErr w:type="spellEnd"/>
+      <w:r>
+        <w:rPr>
+          <w:rStyle w:val="CitationCar"/>
+        </w:rPr>
+        <w:t>(</w:t>
+      </w:r>
+      <w:proofErr w:type="gramEnd"/>
+      <w:r>
+        <w:rPr>
+          <w:rStyle w:val="CitationCar"/>
+        </w:rPr>
+        <w:t>)</w:t>
       </w:r>
       <w:r>
         <w:t xml:space="preserve"> s’occupe </w:t>
@@ -1275,21 +1328,45 @@
       <w:r>
         <w:t xml:space="preserve">. La fonction </w:t>
       </w:r>
+      <w:proofErr w:type="spellStart"/>
+      <w:proofErr w:type="gramStart"/>
       <w:r>
         <w:rPr>
           <w:rStyle w:val="CitationCar"/>
         </w:rPr>
-        <w:t>findPersonByName()</w:t>
-      </w:r>
-      <w:r>
-        <w:t xml:space="preserve"> utilise un </w:t>
-      </w:r>
+        <w:t>findPersonByName</w:t>
+      </w:r>
+      <w:proofErr w:type="spellEnd"/>
       <w:r>
         <w:rPr>
           <w:rStyle w:val="CitationCar"/>
         </w:rPr>
-        <w:t>std ::find_if</w:t>
-      </w:r>
+        <w:t>(</w:t>
+      </w:r>
+      <w:proofErr w:type="gramEnd"/>
+      <w:r>
+        <w:rPr>
+          <w:rStyle w:val="CitationCar"/>
+        </w:rPr>
+        <w:t>)</w:t>
+      </w:r>
+      <w:r>
+        <w:t xml:space="preserve"> utilise un </w:t>
+      </w:r>
+      <w:r>
+        <w:rPr>
+          <w:rStyle w:val="CitationCar"/>
+        </w:rPr>
+        <w:t>std::</w:t>
+      </w:r>
+      <w:proofErr w:type="spellStart"/>
+      <w:r>
+        <w:rPr>
+          <w:rStyle w:val="CitationCar"/>
+        </w:rPr>
+        <w:t>find_if</w:t>
+      </w:r>
+      <w:proofErr w:type="spellEnd"/>
       <w:r>
         <w:t xml:space="preserve"> qui va itérer sur toutes les personnes du jeu et comparer leur nom a la valeur entrée en paramètre.</w:t>
       </w:r>
@@ -1307,11 +1384,27 @@
       <w:r>
         <w:t xml:space="preserve"> récupéré, la fonction </w:t>
       </w:r>
+      <w:proofErr w:type="spellStart"/>
+      <w:proofErr w:type="gramStart"/>
       <w:r>
         <w:rPr>
           <w:rStyle w:val="CitationCar"/>
         </w:rPr>
-        <w:t>findPersonContainer()</w:t>
+        <w:t>findPersonContainer</w:t>
+      </w:r>
+      <w:proofErr w:type="spellEnd"/>
+      <w:r>
+        <w:rPr>
+          <w:rStyle w:val="CitationCar"/>
+        </w:rPr>
+        <w:t>(</w:t>
+      </w:r>
+      <w:proofErr w:type="gramEnd"/>
+      <w:r>
+        <w:rPr>
+          <w:rStyle w:val="CitationCar"/>
+        </w:rPr>
+        <w:t>)</w:t>
       </w:r>
       <w:r>
         <w:t xml:space="preserve"> permet de récupérer le container dans lequel se trouve la personne, le tout afin d’embarquer ou débarquer la personne selon la commande entrée.</w:t>
@@ -1334,68 +1427,154 @@
     </w:p>
     <w:p>
       <w:r>
-        <w:t xml:space="preserve">C’est la qu’intervient la fonction </w:t>
-      </w:r>
+        <w:t xml:space="preserve">C’est </w:t>
+      </w:r>
+      <w:r>
+        <w:t>là</w:t>
+      </w:r>
+      <w:r>
+        <w:t xml:space="preserve"> qu’intervient la fonction </w:t>
+      </w:r>
+      <w:proofErr w:type="spellStart"/>
+      <w:proofErr w:type="gramStart"/>
       <w:r>
         <w:rPr>
           <w:rStyle w:val="CitationCar"/>
         </w:rPr>
-        <w:t>validateState()</w:t>
-      </w:r>
-      <w:r>
-        <w:t xml:space="preserve"> de la classe Container. Cette fonction retourne un booléen indiquant si toutes les personnes contenues dans ce container au moment de l’appel respectent toutes les contraintes du jeu ou pas.</w:t>
-      </w:r>
-    </w:p>
-    <w:p>
-      <w:r>
-        <w:lastRenderedPageBreak/>
-        <w:t xml:space="preserve">Pour vérifier si les contraintes sont respectées, chaque personne possède une fonction </w:t>
-      </w:r>
+        <w:t>validateState</w:t>
+      </w:r>
+      <w:proofErr w:type="spellEnd"/>
       <w:r>
         <w:rPr>
           <w:rStyle w:val="CitationCar"/>
         </w:rPr>
-        <w:t>canStayWith()</w:t>
-      </w:r>
-      <w:r>
-        <w:t xml:space="preserve"> qui elle aussi retourne un booléen indiquant si la personne en question peut rester avec celles du container passé en paramètre.</w:t>
-      </w:r>
-    </w:p>
-    <w:p>
+        <w:t>(</w:t>
+      </w:r>
+      <w:proofErr w:type="gramEnd"/>
       <w:r>
         <w:rPr>
           <w:rStyle w:val="CitationCar"/>
         </w:rPr>
-        <w:t>validateState()</w:t>
-      </w:r>
-      <w:r>
-        <w:t xml:space="preserve"> va donc itérer sur toutes les personnes du container et pour chacune de ces personnes, elle va appeler la fonction </w:t>
-      </w:r>
+        <w:t>)</w:t>
+      </w:r>
+      <w:r>
+        <w:t xml:space="preserve"> de la classe Container. Cette fonction retourne un booléen indiquant si toutes les personnes contenues dans ce container au moment de l’appel respectent toutes les contraintes du jeu ou pas.</w:t>
+      </w:r>
+    </w:p>
+    <w:p>
+      <w:r>
+        <w:lastRenderedPageBreak/>
+        <w:t xml:space="preserve">Pour vérifier si les contraintes sont respectées, chaque personne possède une fonction </w:t>
+      </w:r>
+      <w:proofErr w:type="spellStart"/>
+      <w:proofErr w:type="gramStart"/>
       <w:r>
         <w:rPr>
           <w:rStyle w:val="CitationCar"/>
         </w:rPr>
-        <w:t>canStayWith()</w:t>
-      </w:r>
-      <w:r>
-        <w:t xml:space="preserve"> avec le reste des personnes du container.</w:t>
-      </w:r>
-    </w:p>
-    <w:p>
+        <w:t>canStayWith</w:t>
+      </w:r>
+      <w:proofErr w:type="spellEnd"/>
       <w:r>
         <w:rPr>
           <w:rStyle w:val="CitationCar"/>
         </w:rPr>
-        <w:t>validateState()</w:t>
-      </w:r>
-      <w:r>
-        <w:t xml:space="preserve"> et </w:t>
-      </w:r>
+        <w:t>(</w:t>
+      </w:r>
+      <w:proofErr w:type="gramEnd"/>
       <w:r>
         <w:rPr>
           <w:rStyle w:val="CitationCar"/>
         </w:rPr>
-        <w:t>canStayWith()</w:t>
+        <w:t>)</w:t>
+      </w:r>
+      <w:r>
+        <w:t xml:space="preserve"> qui elle aussi retourne un booléen indiquant si la personne en question peut rester avec celles du container passé en paramètre.</w:t>
+      </w:r>
+    </w:p>
+    <w:p>
+      <w:proofErr w:type="spellStart"/>
+      <w:proofErr w:type="gramStart"/>
+      <w:r>
+        <w:rPr>
+          <w:rStyle w:val="CitationCar"/>
+        </w:rPr>
+        <w:t>validateState</w:t>
+      </w:r>
+      <w:proofErr w:type="spellEnd"/>
+      <w:r>
+        <w:rPr>
+          <w:rStyle w:val="CitationCar"/>
+        </w:rPr>
+        <w:t>(</w:t>
+      </w:r>
+      <w:proofErr w:type="gramEnd"/>
+      <w:r>
+        <w:rPr>
+          <w:rStyle w:val="CitationCar"/>
+        </w:rPr>
+        <w:t>)</w:t>
+      </w:r>
+      <w:r>
+        <w:t xml:space="preserve"> va donc itérer sur toutes les personnes du container et pour chacune de ces personnes, elle va appeler la fonction </w:t>
+      </w:r>
+      <w:proofErr w:type="spellStart"/>
+      <w:r>
+        <w:rPr>
+          <w:rStyle w:val="CitationCar"/>
+        </w:rPr>
+        <w:t>canStayWith</w:t>
+      </w:r>
+      <w:proofErr w:type="spellEnd"/>
+      <w:r>
+        <w:rPr>
+          <w:rStyle w:val="CitationCar"/>
+        </w:rPr>
+        <w:t>()</w:t>
+      </w:r>
+      <w:r>
+        <w:t xml:space="preserve"> avec le reste des personnes du container.</w:t>
+      </w:r>
+    </w:p>
+    <w:p>
+      <w:proofErr w:type="spellStart"/>
+      <w:proofErr w:type="gramStart"/>
+      <w:r>
+        <w:rPr>
+          <w:rStyle w:val="CitationCar"/>
+        </w:rPr>
+        <w:t>validateState</w:t>
+      </w:r>
+      <w:proofErr w:type="spellEnd"/>
+      <w:r>
+        <w:rPr>
+          <w:rStyle w:val="CitationCar"/>
+        </w:rPr>
+        <w:t>(</w:t>
+      </w:r>
+      <w:proofErr w:type="gramEnd"/>
+      <w:r>
+        <w:rPr>
+          <w:rStyle w:val="CitationCar"/>
+        </w:rPr>
+        <w:t>)</w:t>
+      </w:r>
+      <w:r>
+        <w:t xml:space="preserve"> et </w:t>
+      </w:r>
+      <w:proofErr w:type="spellStart"/>
+      <w:r>
+        <w:rPr>
+          <w:rStyle w:val="CitationCar"/>
+        </w:rPr>
+        <w:t>canStayWith</w:t>
+      </w:r>
+      <w:proofErr w:type="spellEnd"/>
+      <w:r>
+        <w:rPr>
+          <w:rStyle w:val="CitationCar"/>
+        </w:rPr>
+        <w:t>()</w:t>
       </w:r>
       <w:r>
         <w:t xml:space="preserve"> sont deux fonctions présentes dans deux classes qui ont besoin l’une de l’autre. Il y a donc une dépendance mutuelle.</w:t>
@@ -1444,11 +1623,27 @@
       <w:r>
         <w:t xml:space="preserve">La fonction </w:t>
       </w:r>
+      <w:proofErr w:type="spellStart"/>
+      <w:proofErr w:type="gramStart"/>
       <w:r>
         <w:rPr>
           <w:rStyle w:val="CitationCar"/>
         </w:rPr>
-        <w:t>canStayWith()</w:t>
+        <w:t>canStayWith</w:t>
+      </w:r>
+      <w:proofErr w:type="spellEnd"/>
+      <w:r>
+        <w:rPr>
+          <w:rStyle w:val="CitationCar"/>
+        </w:rPr>
+        <w:t>(</w:t>
+      </w:r>
+      <w:proofErr w:type="gramEnd"/>
+      <w:r>
+        <w:rPr>
+          <w:rStyle w:val="CitationCar"/>
+        </w:rPr>
+        <w:t>)</w:t>
       </w:r>
       <w:r>
         <w:t xml:space="preserve"> est virtuelle pure et permet d’exprimer les contraintes du jeu grâce à l’héritage.</w:t>
@@ -1477,11 +1672,27 @@
       <w:r>
         <w:t xml:space="preserve"> et se doit d’implémenter la fonction </w:t>
       </w:r>
+      <w:proofErr w:type="spellStart"/>
+      <w:proofErr w:type="gramStart"/>
       <w:r>
         <w:rPr>
           <w:rStyle w:val="CitationCar"/>
         </w:rPr>
-        <w:t>canStayWith()</w:t>
+        <w:t>canStayWith</w:t>
+      </w:r>
+      <w:proofErr w:type="spellEnd"/>
+      <w:r>
+        <w:rPr>
+          <w:rStyle w:val="CitationCar"/>
+        </w:rPr>
+        <w:t>(</w:t>
+      </w:r>
+      <w:proofErr w:type="gramEnd"/>
+      <w:r>
+        <w:rPr>
+          <w:rStyle w:val="CitationCar"/>
+        </w:rPr>
+        <w:t>)</w:t>
       </w:r>
       <w:r>
         <w:t xml:space="preserve"> qui parcours un container et indique si la personne peut cohabiter dans le container avec les autres.</w:t>
@@ -1549,11 +1760,27 @@
       <w:r>
         <w:t xml:space="preserve">Ces deux classes ont besoin l’une de l’autre. En effet, un container contient des personnes et les parcours pour valider son état, tandis qu’une personne prend un container en paramètre de sa fonction </w:t>
       </w:r>
+      <w:proofErr w:type="spellStart"/>
+      <w:proofErr w:type="gramStart"/>
       <w:r>
         <w:rPr>
           <w:rStyle w:val="CitationCar"/>
         </w:rPr>
-        <w:t>canStayWith()</w:t>
+        <w:t>canStayWith</w:t>
+      </w:r>
+      <w:proofErr w:type="spellEnd"/>
+      <w:r>
+        <w:rPr>
+          <w:rStyle w:val="CitationCar"/>
+        </w:rPr>
+        <w:t>(</w:t>
+      </w:r>
+      <w:proofErr w:type="gramEnd"/>
+      <w:r>
+        <w:rPr>
+          <w:rStyle w:val="CitationCar"/>
+        </w:rPr>
+        <w:t>)</w:t>
       </w:r>
       <w:r>
         <w:t xml:space="preserve"> pour vérifier que les contraintes sont respectées.</w:t>
@@ -1805,6 +2032,7 @@
                 <w:szCs w:val="20"/>
               </w:rPr>
             </w:pPr>
+            <w:proofErr w:type="gramStart"/>
             <w:r>
               <w:rPr>
                 <w:rFonts w:ascii="Consolas" w:hAnsi="Consolas"/>
@@ -1812,7 +2040,17 @@
                 <w:sz w:val="20"/>
                 <w:szCs w:val="20"/>
               </w:rPr>
-              <w:t>e policier</w:t>
+              <w:t>e</w:t>
+            </w:r>
+            <w:proofErr w:type="gramEnd"/>
+            <w:r>
+              <w:rPr>
+                <w:rFonts w:ascii="Consolas" w:hAnsi="Consolas"/>
+                <w:color w:val="262626" w:themeColor="text1" w:themeTint="D9"/>
+                <w:sz w:val="20"/>
+                <w:szCs w:val="20"/>
+              </w:rPr>
+              <w:t xml:space="preserve"> policier</w:t>
             </w:r>
           </w:p>
         </w:tc>
@@ -1927,6 +2165,7 @@
                 <w:szCs w:val="20"/>
               </w:rPr>
             </w:pPr>
+            <w:proofErr w:type="gramStart"/>
             <w:r>
               <w:rPr>
                 <w:rFonts w:ascii="Consolas" w:hAnsi="Consolas"/>
@@ -1934,7 +2173,17 @@
                 <w:sz w:val="20"/>
                 <w:szCs w:val="20"/>
               </w:rPr>
-              <w:t>e voleur</w:t>
+              <w:t>e</w:t>
+            </w:r>
+            <w:proofErr w:type="gramEnd"/>
+            <w:r>
+              <w:rPr>
+                <w:rFonts w:ascii="Consolas" w:hAnsi="Consolas"/>
+                <w:color w:val="262626" w:themeColor="text1" w:themeTint="D9"/>
+                <w:sz w:val="20"/>
+                <w:szCs w:val="20"/>
+              </w:rPr>
+              <w:t xml:space="preserve"> voleur</w:t>
             </w:r>
           </w:p>
         </w:tc>
@@ -2012,6 +2261,7 @@
                 <w:szCs w:val="20"/>
               </w:rPr>
             </w:pPr>
+            <w:proofErr w:type="gramStart"/>
             <w:r>
               <w:rPr>
                 <w:rFonts w:ascii="Consolas" w:hAnsi="Consolas"/>
@@ -2019,8 +2269,29 @@
                 <w:sz w:val="20"/>
                 <w:szCs w:val="20"/>
               </w:rPr>
-              <w:t>e paul</w:t>
-            </w:r>
+              <w:t>e</w:t>
+            </w:r>
+            <w:proofErr w:type="gramEnd"/>
+            <w:r>
+              <w:rPr>
+                <w:rFonts w:ascii="Consolas" w:hAnsi="Consolas"/>
+                <w:color w:val="262626" w:themeColor="text1" w:themeTint="D9"/>
+                <w:sz w:val="20"/>
+                <w:szCs w:val="20"/>
+              </w:rPr>
+              <w:t xml:space="preserve"> </w:t>
+            </w:r>
+            <w:proofErr w:type="spellStart"/>
+            <w:r>
+              <w:rPr>
+                <w:rFonts w:ascii="Consolas" w:hAnsi="Consolas"/>
+                <w:color w:val="262626" w:themeColor="text1" w:themeTint="D9"/>
+                <w:sz w:val="20"/>
+                <w:szCs w:val="20"/>
+              </w:rPr>
+              <w:t>paul</w:t>
+            </w:r>
+            <w:proofErr w:type="spellEnd"/>
           </w:p>
         </w:tc>
         <w:tc>
@@ -2105,6 +2376,7 @@
                 <w:szCs w:val="20"/>
               </w:rPr>
             </w:pPr>
+            <w:proofErr w:type="gramStart"/>
             <w:r>
               <w:rPr>
                 <w:rFonts w:ascii="Consolas" w:hAnsi="Consolas"/>
@@ -2112,7 +2384,17 @@
                 <w:sz w:val="20"/>
                 <w:szCs w:val="20"/>
               </w:rPr>
-              <w:t>e voleur</w:t>
+              <w:t>e</w:t>
+            </w:r>
+            <w:proofErr w:type="gramEnd"/>
+            <w:r>
+              <w:rPr>
+                <w:rFonts w:ascii="Consolas" w:hAnsi="Consolas"/>
+                <w:color w:val="262626" w:themeColor="text1" w:themeTint="D9"/>
+                <w:sz w:val="20"/>
+                <w:szCs w:val="20"/>
+              </w:rPr>
+              <w:t xml:space="preserve"> voleur</w:t>
             </w:r>
           </w:p>
         </w:tc>
@@ -2150,7 +2432,27 @@
                 <w:sz w:val="20"/>
                 <w:szCs w:val="20"/>
               </w:rPr>
-              <w:t>Aucun conducteur present sur le bateau</w:t>
+              <w:t xml:space="preserve">Aucun conducteur </w:t>
+            </w:r>
+            <w:proofErr w:type="spellStart"/>
+            <w:r>
+              <w:rPr>
+                <w:rFonts w:ascii="Consolas" w:hAnsi="Consolas"/>
+                <w:color w:val="3A5A62" w:themeColor="accent5" w:themeShade="80"/>
+                <w:sz w:val="20"/>
+                <w:szCs w:val="20"/>
+              </w:rPr>
+              <w:t>present</w:t>
+            </w:r>
+            <w:proofErr w:type="spellEnd"/>
+            <w:r>
+              <w:rPr>
+                <w:rFonts w:ascii="Consolas" w:hAnsi="Consolas"/>
+                <w:color w:val="3A5A62" w:themeColor="accent5" w:themeShade="80"/>
+                <w:sz w:val="20"/>
+                <w:szCs w:val="20"/>
+              </w:rPr>
+              <w:t xml:space="preserve"> sur le bateau</w:t>
             </w:r>
             <w:r>
               <w:rPr>
@@ -2227,6 +2529,7 @@
                 <w:szCs w:val="20"/>
               </w:rPr>
             </w:pPr>
+            <w:proofErr w:type="gramStart"/>
             <w:r>
               <w:rPr>
                 <w:rFonts w:ascii="Consolas" w:hAnsi="Consolas"/>
@@ -2236,6 +2539,7 @@
               </w:rPr>
               <w:t>m</w:t>
             </w:r>
+            <w:proofErr w:type="gramEnd"/>
           </w:p>
         </w:tc>
         <w:tc>
@@ -2312,6 +2616,7 @@
                 <w:szCs w:val="20"/>
               </w:rPr>
             </w:pPr>
+            <w:proofErr w:type="gramStart"/>
             <w:r>
               <w:rPr>
                 <w:rFonts w:ascii="Consolas" w:hAnsi="Consolas"/>
@@ -2319,7 +2624,17 @@
                 <w:sz w:val="20"/>
                 <w:szCs w:val="20"/>
               </w:rPr>
-              <w:t>d voleur</w:t>
+              <w:t>d</w:t>
+            </w:r>
+            <w:proofErr w:type="gramEnd"/>
+            <w:r>
+              <w:rPr>
+                <w:rFonts w:ascii="Consolas" w:hAnsi="Consolas"/>
+                <w:color w:val="262626" w:themeColor="text1" w:themeTint="D9"/>
+                <w:sz w:val="20"/>
+                <w:szCs w:val="20"/>
+              </w:rPr>
+              <w:t xml:space="preserve"> voleur</w:t>
             </w:r>
           </w:p>
         </w:tc>
@@ -2397,6 +2712,7 @@
                 <w:szCs w:val="20"/>
               </w:rPr>
             </w:pPr>
+            <w:proofErr w:type="gramStart"/>
             <w:r>
               <w:rPr>
                 <w:rFonts w:ascii="Consolas" w:hAnsi="Consolas"/>
@@ -2404,8 +2720,29 @@
                 <w:sz w:val="20"/>
                 <w:szCs w:val="20"/>
               </w:rPr>
-              <w:t>e paul</w:t>
-            </w:r>
+              <w:t>e</w:t>
+            </w:r>
+            <w:proofErr w:type="gramEnd"/>
+            <w:r>
+              <w:rPr>
+                <w:rFonts w:ascii="Consolas" w:hAnsi="Consolas"/>
+                <w:color w:val="262626" w:themeColor="text1" w:themeTint="D9"/>
+                <w:sz w:val="20"/>
+                <w:szCs w:val="20"/>
+              </w:rPr>
+              <w:t xml:space="preserve"> </w:t>
+            </w:r>
+            <w:proofErr w:type="spellStart"/>
+            <w:r>
+              <w:rPr>
+                <w:rFonts w:ascii="Consolas" w:hAnsi="Consolas"/>
+                <w:color w:val="262626" w:themeColor="text1" w:themeTint="D9"/>
+                <w:sz w:val="20"/>
+                <w:szCs w:val="20"/>
+              </w:rPr>
+              <w:t>paul</w:t>
+            </w:r>
+            <w:proofErr w:type="spellEnd"/>
           </w:p>
         </w:tc>
         <w:tc>
@@ -2482,6 +2819,7 @@
                 <w:szCs w:val="20"/>
               </w:rPr>
             </w:pPr>
+            <w:proofErr w:type="gramStart"/>
             <w:r>
               <w:rPr>
                 <w:rFonts w:ascii="Consolas" w:hAnsi="Consolas"/>
@@ -2489,7 +2827,17 @@
                 <w:sz w:val="20"/>
                 <w:szCs w:val="20"/>
               </w:rPr>
-              <w:t>e jeanne</w:t>
+              <w:t>e</w:t>
+            </w:r>
+            <w:proofErr w:type="gramEnd"/>
+            <w:r>
+              <w:rPr>
+                <w:rFonts w:ascii="Consolas" w:hAnsi="Consolas"/>
+                <w:color w:val="262626" w:themeColor="text1" w:themeTint="D9"/>
+                <w:sz w:val="20"/>
+                <w:szCs w:val="20"/>
+              </w:rPr>
+              <w:t xml:space="preserve"> jeanne</w:t>
             </w:r>
           </w:p>
         </w:tc>
@@ -2567,6 +2915,7 @@
                 <w:szCs w:val="20"/>
               </w:rPr>
             </w:pPr>
+            <w:proofErr w:type="gramStart"/>
             <w:r>
               <w:rPr>
                 <w:rFonts w:ascii="Consolas" w:hAnsi="Consolas"/>
@@ -2576,6 +2925,7 @@
               </w:rPr>
               <w:t>m</w:t>
             </w:r>
+            <w:proofErr w:type="gramEnd"/>
           </w:p>
         </w:tc>
         <w:tc>
@@ -2639,7 +2989,16 @@
                 <w:sz w:val="20"/>
                 <w:szCs w:val="20"/>
               </w:rPr>
-              <w:t>Le voleur ne peut rester</w:t>
+              <w:t xml:space="preserve">Le voleur ne peut </w:t>
+            </w:r>
+            <w:proofErr w:type="gramStart"/>
+            <w:r>
+              <w:rPr>
+                <w:rFonts w:ascii="Consolas" w:hAnsi="Consolas"/>
+                <w:sz w:val="20"/>
+                <w:szCs w:val="20"/>
+              </w:rPr>
+              <w:t>rester</w:t>
             </w:r>
             <w:r>
               <w:rPr>
@@ -2655,7 +3014,16 @@
                 <w:sz w:val="20"/>
                 <w:szCs w:val="20"/>
               </w:rPr>
-              <w:t xml:space="preserve"> avec la famille sans le policier</w:t>
+              <w:t xml:space="preserve"> avec</w:t>
+            </w:r>
+            <w:proofErr w:type="gramEnd"/>
+            <w:r>
+              <w:rPr>
+                <w:rFonts w:ascii="Consolas" w:hAnsi="Consolas"/>
+                <w:sz w:val="20"/>
+                <w:szCs w:val="20"/>
+              </w:rPr>
+              <w:t xml:space="preserve"> la famille sans le policier</w:t>
             </w:r>
           </w:p>
         </w:tc>
@@ -2675,6 +3043,7 @@
                 <w:szCs w:val="20"/>
               </w:rPr>
             </w:pPr>
+            <w:proofErr w:type="gramStart"/>
             <w:r>
               <w:rPr>
                 <w:rFonts w:ascii="Consolas" w:hAnsi="Consolas"/>
@@ -2682,7 +3051,17 @@
                 <w:sz w:val="20"/>
                 <w:szCs w:val="20"/>
               </w:rPr>
-              <w:t>e policier</w:t>
+              <w:t>e</w:t>
+            </w:r>
+            <w:proofErr w:type="gramEnd"/>
+            <w:r>
+              <w:rPr>
+                <w:rFonts w:ascii="Consolas" w:hAnsi="Consolas"/>
+                <w:color w:val="262626" w:themeColor="text1" w:themeTint="D9"/>
+                <w:sz w:val="20"/>
+                <w:szCs w:val="20"/>
+              </w:rPr>
+              <w:t xml:space="preserve"> policier</w:t>
             </w:r>
           </w:p>
         </w:tc>
@@ -2802,6 +3181,7 @@
                 <w:szCs w:val="20"/>
               </w:rPr>
             </w:pPr>
+            <w:proofErr w:type="gramStart"/>
             <w:r>
               <w:rPr>
                 <w:rFonts w:ascii="Consolas" w:hAnsi="Consolas"/>
@@ -2809,8 +3189,29 @@
                 <w:sz w:val="20"/>
                 <w:szCs w:val="20"/>
               </w:rPr>
-              <w:t>e pere</w:t>
-            </w:r>
+              <w:t>e</w:t>
+            </w:r>
+            <w:proofErr w:type="gramEnd"/>
+            <w:r>
+              <w:rPr>
+                <w:rFonts w:ascii="Consolas" w:hAnsi="Consolas"/>
+                <w:color w:val="262626" w:themeColor="text1" w:themeTint="D9"/>
+                <w:sz w:val="20"/>
+                <w:szCs w:val="20"/>
+              </w:rPr>
+              <w:t xml:space="preserve"> </w:t>
+            </w:r>
+            <w:proofErr w:type="spellStart"/>
+            <w:r>
+              <w:rPr>
+                <w:rFonts w:ascii="Consolas" w:hAnsi="Consolas"/>
+                <w:color w:val="262626" w:themeColor="text1" w:themeTint="D9"/>
+                <w:sz w:val="20"/>
+                <w:szCs w:val="20"/>
+              </w:rPr>
+              <w:t>pere</w:t>
+            </w:r>
+            <w:proofErr w:type="spellEnd"/>
           </w:p>
         </w:tc>
         <w:tc>
@@ -2839,14 +3240,45 @@
               </w:rPr>
               <w:t>Sortie « </w:t>
             </w:r>
-            <w:r>
-              <w:rPr>
-                <w:rFonts w:ascii="Consolas" w:hAnsi="Consolas"/>
-                <w:color w:val="3A5A62" w:themeColor="accent5" w:themeShade="80"/>
-                <w:sz w:val="20"/>
-                <w:szCs w:val="20"/>
-              </w:rPr>
-              <w:t xml:space="preserve">Garcon avec sa mere sans son </w:t>
+            <w:proofErr w:type="spellStart"/>
+            <w:r>
+              <w:rPr>
+                <w:rFonts w:ascii="Consolas" w:hAnsi="Consolas"/>
+                <w:color w:val="3A5A62" w:themeColor="accent5" w:themeShade="80"/>
+                <w:sz w:val="20"/>
+                <w:szCs w:val="20"/>
+              </w:rPr>
+              <w:t>Garcon</w:t>
+            </w:r>
+            <w:proofErr w:type="spellEnd"/>
+            <w:r>
+              <w:rPr>
+                <w:rFonts w:ascii="Consolas" w:hAnsi="Consolas"/>
+                <w:color w:val="3A5A62" w:themeColor="accent5" w:themeShade="80"/>
+                <w:sz w:val="20"/>
+                <w:szCs w:val="20"/>
+              </w:rPr>
+              <w:t xml:space="preserve"> avec sa </w:t>
+            </w:r>
+            <w:proofErr w:type="spellStart"/>
+            <w:r>
+              <w:rPr>
+                <w:rFonts w:ascii="Consolas" w:hAnsi="Consolas"/>
+                <w:color w:val="3A5A62" w:themeColor="accent5" w:themeShade="80"/>
+                <w:sz w:val="20"/>
+                <w:szCs w:val="20"/>
+              </w:rPr>
+              <w:t>mere</w:t>
+            </w:r>
+            <w:proofErr w:type="spellEnd"/>
+            <w:r>
+              <w:rPr>
+                <w:rFonts w:ascii="Consolas" w:hAnsi="Consolas"/>
+                <w:color w:val="3A5A62" w:themeColor="accent5" w:themeShade="80"/>
+                <w:sz w:val="20"/>
+                <w:szCs w:val="20"/>
+              </w:rPr>
+              <w:t xml:space="preserve"> sans son </w:t>
             </w:r>
             <w:r>
               <w:rPr>
@@ -2929,6 +3361,7 @@
                 <w:szCs w:val="20"/>
               </w:rPr>
             </w:pPr>
+            <w:proofErr w:type="gramStart"/>
             <w:r>
               <w:rPr>
                 <w:rFonts w:ascii="Consolas" w:hAnsi="Consolas"/>
@@ -2936,8 +3369,29 @@
                 <w:sz w:val="20"/>
                 <w:szCs w:val="20"/>
               </w:rPr>
-              <w:t>e mere</w:t>
-            </w:r>
+              <w:t>e</w:t>
+            </w:r>
+            <w:proofErr w:type="gramEnd"/>
+            <w:r>
+              <w:rPr>
+                <w:rFonts w:ascii="Consolas" w:hAnsi="Consolas"/>
+                <w:color w:val="262626" w:themeColor="text1" w:themeTint="D9"/>
+                <w:sz w:val="20"/>
+                <w:szCs w:val="20"/>
+              </w:rPr>
+              <w:t xml:space="preserve"> </w:t>
+            </w:r>
+            <w:proofErr w:type="spellStart"/>
+            <w:r>
+              <w:rPr>
+                <w:rFonts w:ascii="Consolas" w:hAnsi="Consolas"/>
+                <w:color w:val="262626" w:themeColor="text1" w:themeTint="D9"/>
+                <w:sz w:val="20"/>
+                <w:szCs w:val="20"/>
+              </w:rPr>
+              <w:t>mere</w:t>
+            </w:r>
+            <w:proofErr w:type="spellEnd"/>
           </w:p>
         </w:tc>
         <w:tc>
@@ -2982,7 +3436,27 @@
                 <w:sz w:val="20"/>
                 <w:szCs w:val="20"/>
               </w:rPr>
-              <w:t xml:space="preserve">Fille avec son pere sans sa </w:t>
+              <w:t xml:space="preserve">Fille avec son </w:t>
+            </w:r>
+            <w:proofErr w:type="spellStart"/>
+            <w:r>
+              <w:rPr>
+                <w:rFonts w:ascii="Consolas" w:hAnsi="Consolas"/>
+                <w:color w:val="3A5A62" w:themeColor="accent5" w:themeShade="80"/>
+                <w:sz w:val="20"/>
+                <w:szCs w:val="20"/>
+              </w:rPr>
+              <w:t>pere</w:t>
+            </w:r>
+            <w:proofErr w:type="spellEnd"/>
+            <w:r>
+              <w:rPr>
+                <w:rFonts w:ascii="Consolas" w:hAnsi="Consolas"/>
+                <w:color w:val="3A5A62" w:themeColor="accent5" w:themeShade="80"/>
+                <w:sz w:val="20"/>
+                <w:szCs w:val="20"/>
+              </w:rPr>
+              <w:t xml:space="preserve"> sans sa </w:t>
             </w:r>
             <w:r>
               <w:rPr>
@@ -3066,6 +3540,7 @@
                 <w:szCs w:val="20"/>
               </w:rPr>
             </w:pPr>
+            <w:proofErr w:type="gramStart"/>
             <w:r>
               <w:rPr>
                 <w:rFonts w:ascii="Consolas" w:hAnsi="Consolas"/>
@@ -3073,7 +3548,17 @@
                 <w:sz w:val="20"/>
                 <w:szCs w:val="20"/>
               </w:rPr>
-              <w:t>e voleur</w:t>
+              <w:t>e</w:t>
+            </w:r>
+            <w:proofErr w:type="gramEnd"/>
+            <w:r>
+              <w:rPr>
+                <w:rFonts w:ascii="Consolas" w:hAnsi="Consolas"/>
+                <w:color w:val="262626" w:themeColor="text1" w:themeTint="D9"/>
+                <w:sz w:val="20"/>
+                <w:szCs w:val="20"/>
+              </w:rPr>
+              <w:t xml:space="preserve"> voleur</w:t>
             </w:r>
           </w:p>
         </w:tc>
@@ -3111,7 +3596,27 @@
                 <w:sz w:val="20"/>
                 <w:szCs w:val="20"/>
               </w:rPr>
-              <w:t>La personne voleur est deja sur le bateau</w:t>
+              <w:t xml:space="preserve">La personne voleur est </w:t>
+            </w:r>
+            <w:proofErr w:type="spellStart"/>
+            <w:r>
+              <w:rPr>
+                <w:rFonts w:ascii="Consolas" w:hAnsi="Consolas"/>
+                <w:color w:val="3A5A62" w:themeColor="accent5" w:themeShade="80"/>
+                <w:sz w:val="20"/>
+                <w:szCs w:val="20"/>
+              </w:rPr>
+              <w:t>deja</w:t>
+            </w:r>
+            <w:proofErr w:type="spellEnd"/>
+            <w:r>
+              <w:rPr>
+                <w:rFonts w:ascii="Consolas" w:hAnsi="Consolas"/>
+                <w:color w:val="3A5A62" w:themeColor="accent5" w:themeShade="80"/>
+                <w:sz w:val="20"/>
+                <w:szCs w:val="20"/>
+              </w:rPr>
+              <w:t xml:space="preserve"> sur le bateau</w:t>
             </w:r>
             <w:r>
               <w:rPr>
@@ -3188,6 +3693,7 @@
                 <w:szCs w:val="20"/>
               </w:rPr>
             </w:pPr>
+            <w:proofErr w:type="gramStart"/>
             <w:r>
               <w:rPr>
                 <w:rFonts w:ascii="Consolas" w:hAnsi="Consolas"/>
@@ -3195,7 +3701,17 @@
                 <w:sz w:val="20"/>
                 <w:szCs w:val="20"/>
               </w:rPr>
-              <w:t>e voleur</w:t>
+              <w:t>e</w:t>
+            </w:r>
+            <w:proofErr w:type="gramEnd"/>
+            <w:r>
+              <w:rPr>
+                <w:rFonts w:ascii="Consolas" w:hAnsi="Consolas"/>
+                <w:color w:val="262626" w:themeColor="text1" w:themeTint="D9"/>
+                <w:sz w:val="20"/>
+                <w:szCs w:val="20"/>
+              </w:rPr>
+              <w:t xml:space="preserve"> voleur</w:t>
             </w:r>
           </w:p>
         </w:tc>
@@ -3281,6 +3797,7 @@
                 <w:szCs w:val="20"/>
               </w:rPr>
             </w:pPr>
+            <w:proofErr w:type="gramStart"/>
             <w:r>
               <w:rPr>
                 <w:rFonts w:ascii="Consolas" w:hAnsi="Consolas"/>
@@ -3288,8 +3805,29 @@
                 <w:sz w:val="20"/>
                 <w:szCs w:val="20"/>
               </w:rPr>
-              <w:t>d mere</w:t>
-            </w:r>
+              <w:t>d</w:t>
+            </w:r>
+            <w:proofErr w:type="gramEnd"/>
+            <w:r>
+              <w:rPr>
+                <w:rFonts w:ascii="Consolas" w:hAnsi="Consolas"/>
+                <w:color w:val="262626" w:themeColor="text1" w:themeTint="D9"/>
+                <w:sz w:val="20"/>
+                <w:szCs w:val="20"/>
+              </w:rPr>
+              <w:t xml:space="preserve"> </w:t>
+            </w:r>
+            <w:proofErr w:type="spellStart"/>
+            <w:r>
+              <w:rPr>
+                <w:rFonts w:ascii="Consolas" w:hAnsi="Consolas"/>
+                <w:color w:val="262626" w:themeColor="text1" w:themeTint="D9"/>
+                <w:sz w:val="20"/>
+                <w:szCs w:val="20"/>
+              </w:rPr>
+              <w:t>mere</w:t>
+            </w:r>
+            <w:proofErr w:type="spellEnd"/>
           </w:p>
         </w:tc>
         <w:tc>
@@ -3325,7 +3863,27 @@
                 <w:sz w:val="20"/>
                 <w:szCs w:val="20"/>
               </w:rPr>
-              <w:t>La personne mere n'est pas sur le bateau</w:t>
+              <w:t xml:space="preserve">La personne </w:t>
+            </w:r>
+            <w:proofErr w:type="spellStart"/>
+            <w:r>
+              <w:rPr>
+                <w:rFonts w:ascii="Consolas" w:hAnsi="Consolas"/>
+                <w:color w:val="3A5A62" w:themeColor="accent5" w:themeShade="80"/>
+                <w:sz w:val="20"/>
+                <w:szCs w:val="20"/>
+              </w:rPr>
+              <w:t>mere</w:t>
+            </w:r>
+            <w:proofErr w:type="spellEnd"/>
+            <w:r>
+              <w:rPr>
+                <w:rFonts w:ascii="Consolas" w:hAnsi="Consolas"/>
+                <w:color w:val="3A5A62" w:themeColor="accent5" w:themeShade="80"/>
+                <w:sz w:val="20"/>
+                <w:szCs w:val="20"/>
+              </w:rPr>
+              <w:t xml:space="preserve"> n'est pas sur le bateau</w:t>
             </w:r>
             <w:r>
               <w:rPr>
@@ -3408,6 +3966,7 @@
                 <w:szCs w:val="20"/>
               </w:rPr>
             </w:pPr>
+            <w:proofErr w:type="gramStart"/>
             <w:r>
               <w:rPr>
                 <w:rFonts w:ascii="Consolas" w:hAnsi="Consolas"/>
@@ -3415,8 +3974,29 @@
                 <w:sz w:val="20"/>
                 <w:szCs w:val="20"/>
               </w:rPr>
-              <w:t>e nomInconnu</w:t>
-            </w:r>
+              <w:t>e</w:t>
+            </w:r>
+            <w:proofErr w:type="gramEnd"/>
+            <w:r>
+              <w:rPr>
+                <w:rFonts w:ascii="Consolas" w:hAnsi="Consolas"/>
+                <w:color w:val="262626" w:themeColor="text1" w:themeTint="D9"/>
+                <w:sz w:val="20"/>
+                <w:szCs w:val="20"/>
+              </w:rPr>
+              <w:t xml:space="preserve"> </w:t>
+            </w:r>
+            <w:proofErr w:type="spellStart"/>
+            <w:r>
+              <w:rPr>
+                <w:rFonts w:ascii="Consolas" w:hAnsi="Consolas"/>
+                <w:color w:val="262626" w:themeColor="text1" w:themeTint="D9"/>
+                <w:sz w:val="20"/>
+                <w:szCs w:val="20"/>
+              </w:rPr>
+              <w:t>nomInconnu</w:t>
+            </w:r>
+            <w:proofErr w:type="spellEnd"/>
           </w:p>
         </w:tc>
         <w:tc>
@@ -3443,7 +4023,27 @@
                 <w:sz w:val="20"/>
                 <w:szCs w:val="20"/>
               </w:rPr>
-              <w:t>Sortie « La personne nomIconnu n’existe pas »</w:t>
+              <w:t xml:space="preserve">Sortie « La personne </w:t>
+            </w:r>
+            <w:proofErr w:type="spellStart"/>
+            <w:r>
+              <w:rPr>
+                <w:rFonts w:ascii="Consolas" w:hAnsi="Consolas"/>
+                <w:color w:val="3A5A62" w:themeColor="accent5" w:themeShade="80"/>
+                <w:sz w:val="20"/>
+                <w:szCs w:val="20"/>
+              </w:rPr>
+              <w:t>nomIconnu</w:t>
+            </w:r>
+            <w:proofErr w:type="spellEnd"/>
+            <w:r>
+              <w:rPr>
+                <w:rFonts w:ascii="Consolas" w:hAnsi="Consolas"/>
+                <w:color w:val="3A5A62" w:themeColor="accent5" w:themeShade="80"/>
+                <w:sz w:val="20"/>
+                <w:szCs w:val="20"/>
+              </w:rPr>
+              <w:t xml:space="preserve"> n’existe pas »</w:t>
             </w:r>
           </w:p>
         </w:tc>
@@ -3726,6 +4326,7 @@
                 <w:szCs w:val="20"/>
               </w:rPr>
             </w:pPr>
+            <w:proofErr w:type="gramStart"/>
             <w:r>
               <w:rPr>
                 <w:rFonts w:ascii="Consolas" w:hAnsi="Consolas"/>
@@ -3735,6 +4336,7 @@
               </w:rPr>
               <w:t>r</w:t>
             </w:r>
+            <w:proofErr w:type="gramEnd"/>
           </w:p>
         </w:tc>
         <w:tc>
@@ -3835,6 +4437,7 @@
                 <w:szCs w:val="20"/>
               </w:rPr>
             </w:pPr>
+            <w:proofErr w:type="gramStart"/>
             <w:r>
               <w:rPr>
                 <w:rFonts w:ascii="Consolas" w:hAnsi="Consolas"/>
@@ -3844,6 +4447,7 @@
               </w:rPr>
               <w:t>h</w:t>
             </w:r>
+            <w:proofErr w:type="gramEnd"/>
           </w:p>
         </w:tc>
         <w:tc>
@@ -3944,6 +4548,7 @@
                 <w:szCs w:val="20"/>
               </w:rPr>
             </w:pPr>
+            <w:proofErr w:type="gramStart"/>
             <w:r>
               <w:rPr>
                 <w:rFonts w:ascii="Consolas" w:hAnsi="Consolas"/>
@@ -3953,6 +4558,7 @@
               </w:rPr>
               <w:t>p</w:t>
             </w:r>
+            <w:proofErr w:type="gramEnd"/>
           </w:p>
         </w:tc>
         <w:tc>
@@ -4106,7 +4712,47 @@
                 <w:sz w:val="20"/>
                 <w:szCs w:val="20"/>
               </w:rPr>
-              <w:t>Partie terminee, felicitations !</w:t>
+              <w:t xml:space="preserve">Partie </w:t>
+            </w:r>
+            <w:proofErr w:type="spellStart"/>
+            <w:r>
+              <w:rPr>
+                <w:rFonts w:ascii="Consolas" w:hAnsi="Consolas"/>
+                <w:color w:val="3A5A62" w:themeColor="accent5" w:themeShade="80"/>
+                <w:sz w:val="20"/>
+                <w:szCs w:val="20"/>
+              </w:rPr>
+              <w:t>terminee</w:t>
+            </w:r>
+            <w:proofErr w:type="spellEnd"/>
+            <w:r>
+              <w:rPr>
+                <w:rFonts w:ascii="Consolas" w:hAnsi="Consolas"/>
+                <w:color w:val="3A5A62" w:themeColor="accent5" w:themeShade="80"/>
+                <w:sz w:val="20"/>
+                <w:szCs w:val="20"/>
+              </w:rPr>
+              <w:t xml:space="preserve">, </w:t>
+            </w:r>
+            <w:proofErr w:type="spellStart"/>
+            <w:r>
+              <w:rPr>
+                <w:rFonts w:ascii="Consolas" w:hAnsi="Consolas"/>
+                <w:color w:val="3A5A62" w:themeColor="accent5" w:themeShade="80"/>
+                <w:sz w:val="20"/>
+                <w:szCs w:val="20"/>
+              </w:rPr>
+              <w:t>felicitations</w:t>
+            </w:r>
+            <w:proofErr w:type="spellEnd"/>
+            <w:r>
+              <w:rPr>
+                <w:rFonts w:ascii="Consolas" w:hAnsi="Consolas"/>
+                <w:color w:val="3A5A62" w:themeColor="accent5" w:themeShade="80"/>
+                <w:sz w:val="20"/>
+                <w:szCs w:val="20"/>
+              </w:rPr>
+              <w:t xml:space="preserve"> !</w:t>
             </w:r>
             <w:r>
               <w:rPr>
@@ -4179,17 +4825,80 @@
         <w:pStyle w:val="Titre2"/>
         <w:spacing w:before="0"/>
       </w:pPr>
-      <w:bookmarkStart w:id="12" w:name="_Toc70929053"/>
-      <w:bookmarkStart w:id="13" w:name="_Diagramme_de_classes"/>
+      <w:bookmarkStart w:id="12" w:name="_Diagramme_de_classes"/>
+      <w:bookmarkStart w:id="13" w:name="_Toc70929053"/>
+      <w:bookmarkEnd w:id="12"/>
+      <w:r>
+        <w:t>Diagramme de classes UML</w:t>
+      </w:r>
       <w:bookmarkEnd w:id="13"/>
-      <w:r>
-        <w:t>Diagramme de classes UML</w:t>
-      </w:r>
-      <w:bookmarkEnd w:id="12"/>
+    </w:p>
+    <w:p>
+      <w:r>
+        <w:rPr>
+          <w:noProof/>
+        </w:rPr>
+        <w:drawing>
+          <wp:inline distT="0" distB="0" distL="0" distR="0" wp14:anchorId="3DB72C40" wp14:editId="29323238">
+            <wp:extent cx="8898255" cy="3289300"/>
+            <wp:effectExtent l="0" t="0" r="0" b="6350"/>
+            <wp:docPr id="5" name="Image 5"/>
+            <wp:cNvGraphicFramePr>
+              <a:graphicFrameLocks xmlns:a="http://schemas.openxmlformats.org/drawingml/2006/main" noChangeAspect="1"/>
+            </wp:cNvGraphicFramePr>
+            <a:graphic xmlns:a="http://schemas.openxmlformats.org/drawingml/2006/main">
+              <a:graphicData uri="http://schemas.openxmlformats.org/drawingml/2006/picture">
+                <pic:pic xmlns:pic="http://schemas.openxmlformats.org/drawingml/2006/picture">
+                  <pic:nvPicPr>
+                    <pic:cNvPr id="0" name="Picture 2"/>
+                    <pic:cNvPicPr>
+                      <a:picLocks noChangeAspect="1" noChangeArrowheads="1"/>
+                    </pic:cNvPicPr>
+                  </pic:nvPicPr>
+                  <pic:blipFill>
+                    <a:blip r:embed="rId12">
+                      <a:extLst>
+                        <a:ext uri="{28A0092B-C50C-407E-A947-70E740481C1C}">
+                          <a14:useLocalDpi xmlns:a14="http://schemas.microsoft.com/office/drawing/2010/main" val="0"/>
+                        </a:ext>
+                      </a:extLst>
+                    </a:blip>
+                    <a:srcRect/>
+                    <a:stretch>
+                      <a:fillRect/>
+                    </a:stretch>
+                  </pic:blipFill>
+                  <pic:spPr bwMode="auto">
+                    <a:xfrm>
+                      <a:off x="0" y="0"/>
+                      <a:ext cx="8898255" cy="3289300"/>
+                    </a:xfrm>
+                    <a:prstGeom prst="rect">
+                      <a:avLst/>
+                    </a:prstGeom>
+                    <a:noFill/>
+                    <a:ln>
+                      <a:noFill/>
+                    </a:ln>
+                  </pic:spPr>
+                </pic:pic>
+              </a:graphicData>
+            </a:graphic>
+          </wp:inline>
+        </w:drawing>
+      </w:r>
+    </w:p>
+    <w:p>
+      <w:r>
+        <w:t>Fichier image et Slyum disponibles dans l’archive de rendu</w:t>
+      </w:r>
+      <w:r>
+        <w:t>.</w:t>
+      </w:r>
     </w:p>
     <w:sectPr>
-      <w:headerReference w:type="default" r:id="rId12"/>
-      <w:footerReference w:type="default" r:id="rId13"/>
+      <w:headerReference w:type="default" r:id="rId13"/>
+      <w:footerReference w:type="default" r:id="rId14"/>
       <w:pgSz w:w="16840" w:h="11900" w:orient="landscape"/>
       <w:pgMar w:top="1417" w:right="1417" w:bottom="1417" w:left="1417" w:header="283" w:footer="283" w:gutter="0"/>
       <w:cols w:space="708"/>
@@ -4304,14 +5013,27 @@
           <w:r>
             <w:t>/</w:t>
           </w:r>
-          <w:fldSimple w:instr=" NUMPAGES  \* MERGEFORMAT ">
-            <w:r>
-              <w:rPr>
-                <w:noProof/>
-              </w:rPr>
-              <w:t>4</w:t>
-            </w:r>
-          </w:fldSimple>
+          <w:r>
+            <w:fldChar w:fldCharType="begin"/>
+          </w:r>
+          <w:r>
+            <w:instrText xml:space="preserve"> NUMPAGES  \* MERGEFORMAT </w:instrText>
+          </w:r>
+          <w:r>
+            <w:fldChar w:fldCharType="separate"/>
+          </w:r>
+          <w:r>
+            <w:rPr>
+              <w:noProof/>
+            </w:rPr>
+            <w:t>4</w:t>
+          </w:r>
+          <w:r>
+            <w:rPr>
+              <w:noProof/>
+            </w:rPr>
+            <w:fldChar w:fldCharType="end"/>
+          </w:r>
         </w:p>
       </w:tc>
       <w:tc>
@@ -4344,11 +5066,19 @@
               <w:lang w:val="de-CH"/>
             </w:rPr>
           </w:pPr>
+          <w:proofErr w:type="spellStart"/>
           <w:r>
             <w:rPr>
               <w:lang w:val="de-CH"/>
             </w:rPr>
-            <w:t>Maziero Marco</w:t>
+            <w:t>Maziero</w:t>
+          </w:r>
+          <w:proofErr w:type="spellEnd"/>
+          <w:r>
+            <w:rPr>
+              <w:lang w:val="de-CH"/>
+            </w:rPr>
+            <w:t xml:space="preserve"> Marco</w:t>
           </w:r>
         </w:p>
       </w:tc>
@@ -4452,14 +5182,27 @@
           <w:r>
             <w:t>/</w:t>
           </w:r>
-          <w:fldSimple w:instr=" NUMPAGES  \* MERGEFORMAT ">
-            <w:r>
-              <w:rPr>
-                <w:noProof/>
-              </w:rPr>
-              <w:t>4</w:t>
-            </w:r>
-          </w:fldSimple>
+          <w:r>
+            <w:fldChar w:fldCharType="begin"/>
+          </w:r>
+          <w:r>
+            <w:instrText xml:space="preserve"> NUMPAGES  \* MERGEFORMAT </w:instrText>
+          </w:r>
+          <w:r>
+            <w:fldChar w:fldCharType="separate"/>
+          </w:r>
+          <w:r>
+            <w:rPr>
+              <w:noProof/>
+            </w:rPr>
+            <w:t>4</w:t>
+          </w:r>
+          <w:r>
+            <w:rPr>
+              <w:noProof/>
+            </w:rPr>
+            <w:fldChar w:fldCharType="end"/>
+          </w:r>
         </w:p>
       </w:tc>
       <w:tc>
@@ -4492,11 +5235,19 @@
               <w:lang w:val="de-CH"/>
             </w:rPr>
           </w:pPr>
+          <w:proofErr w:type="spellStart"/>
           <w:r>
             <w:rPr>
               <w:lang w:val="de-CH"/>
             </w:rPr>
-            <w:t>Maziero Marco</w:t>
+            <w:t>Maziero</w:t>
+          </w:r>
+          <w:proofErr w:type="spellEnd"/>
+          <w:r>
+            <w:rPr>
+              <w:lang w:val="de-CH"/>
+            </w:rPr>
+            <w:t xml:space="preserve"> Marco</w:t>
           </w:r>
         </w:p>
       </w:tc>
@@ -4600,14 +5351,27 @@
           <w:r>
             <w:t>/</w:t>
           </w:r>
-          <w:fldSimple w:instr=" NUMPAGES  \* MERGEFORMAT ">
-            <w:r>
-              <w:rPr>
-                <w:noProof/>
-              </w:rPr>
-              <w:t>4</w:t>
-            </w:r>
-          </w:fldSimple>
+          <w:r>
+            <w:fldChar w:fldCharType="begin"/>
+          </w:r>
+          <w:r>
+            <w:instrText xml:space="preserve"> NUMPAGES  \* MERGEFORMAT </w:instrText>
+          </w:r>
+          <w:r>
+            <w:fldChar w:fldCharType="separate"/>
+          </w:r>
+          <w:r>
+            <w:rPr>
+              <w:noProof/>
+            </w:rPr>
+            <w:t>4</w:t>
+          </w:r>
+          <w:r>
+            <w:rPr>
+              <w:noProof/>
+            </w:rPr>
+            <w:fldChar w:fldCharType="end"/>
+          </w:r>
         </w:p>
       </w:tc>
       <w:tc>
@@ -4640,11 +5404,19 @@
               <w:lang w:val="de-CH"/>
             </w:rPr>
           </w:pPr>
+          <w:proofErr w:type="spellStart"/>
           <w:r>
             <w:rPr>
               <w:lang w:val="de-CH"/>
             </w:rPr>
-            <w:t>Maziero Marco</w:t>
+            <w:t>Maziero</w:t>
+          </w:r>
+          <w:proofErr w:type="spellEnd"/>
+          <w:r>
+            <w:rPr>
+              <w:lang w:val="de-CH"/>
+            </w:rPr>
+            <w:t xml:space="preserve"> Marco</w:t>
           </w:r>
         </w:p>
       </w:tc>

</xml_diff>